<commit_message>
Start of the day commit.
</commit_message>
<xml_diff>
--- a/THEORY/Analytical Part.docx
+++ b/THEORY/Analytical Part.docx
@@ -8,51 +8,20 @@
           <w:rFonts w:eastAsiaTheme="minorEastAsia"/>
         </w:rPr>
       </w:pPr>
-      <w:proofErr w:type="spellStart"/>
       <w:r>
         <w:rPr>
           <w:rFonts w:eastAsiaTheme="minorEastAsia"/>
         </w:rPr>
-        <w:t>Bilimeyenler</w:t>
-      </w:r>
-      <w:proofErr w:type="spellEnd"/>
-      <w:r>
-        <w:rPr>
-          <w:rFonts w:eastAsiaTheme="minorEastAsia"/>
-        </w:rPr>
-        <w:t>:</w:t>
+        <w:t>Bilimeyenler:</w:t>
       </w:r>
       <w:r>
         <w:rPr>
           <w:rFonts w:eastAsiaTheme="minorEastAsia"/>
         </w:rPr>
-        <w:t xml:space="preserve"> i </w:t>
+        <w:t xml:space="preserve"> i edge, j face</w:t>
       </w:r>
-      <w:proofErr w:type="spellStart"/>
-      <w:r>
-        <w:rPr>
-          <w:rFonts w:eastAsiaTheme="minorEastAsia"/>
-        </w:rPr>
-        <w:t>edge</w:t>
-      </w:r>
-      <w:proofErr w:type="spellEnd"/>
-      <w:r>
-        <w:rPr>
-          <w:rFonts w:eastAsiaTheme="minorEastAsia"/>
-        </w:rPr>
-        <w:t xml:space="preserve">, j </w:t>
-      </w:r>
-      <w:proofErr w:type="spellStart"/>
-      <w:r>
-        <w:rPr>
-          <w:rFonts w:eastAsiaTheme="minorEastAsia"/>
-        </w:rPr>
-        <w:t>face</w:t>
-      </w:r>
-      <w:proofErr w:type="spellEnd"/>
     </w:p>
     <w:bookmarkStart w:id="0" w:name="_Hlk504745391"/>
-    <w:bookmarkStart w:id="1" w:name="_GoBack"/>
     <w:p>
       <w:pPr>
         <w:rPr>
@@ -101,50 +70,13 @@
         </m:sSub>
       </m:oMath>
       <w:bookmarkEnd w:id="0"/>
-      <w:bookmarkEnd w:id="1"/>
       <w:r>
         <w:rPr>
           <w:rFonts w:eastAsiaTheme="minorEastAsia"/>
         </w:rPr>
         <w:tab/>
-        <w:t xml:space="preserve">= </w:t>
+        <w:t>= m’th quadrature point</w:t>
       </w:r>
-      <w:proofErr w:type="spellStart"/>
-      <w:r>
-        <w:rPr>
-          <w:rFonts w:eastAsiaTheme="minorEastAsia"/>
-        </w:rPr>
-        <w:t>m’th</w:t>
-      </w:r>
-      <w:proofErr w:type="spellEnd"/>
-      <w:r>
-        <w:rPr>
-          <w:rFonts w:eastAsiaTheme="minorEastAsia"/>
-        </w:rPr>
-        <w:t xml:space="preserve"> </w:t>
-      </w:r>
-      <w:proofErr w:type="spellStart"/>
-      <w:r>
-        <w:rPr>
-          <w:rFonts w:eastAsiaTheme="minorEastAsia"/>
-        </w:rPr>
-        <w:t>quadrature</w:t>
-      </w:r>
-      <w:proofErr w:type="spellEnd"/>
-      <w:r>
-        <w:rPr>
-          <w:rFonts w:eastAsiaTheme="minorEastAsia"/>
-        </w:rPr>
-        <w:t xml:space="preserve"> </w:t>
-      </w:r>
-      <w:proofErr w:type="spellStart"/>
-      <w:r>
-        <w:rPr>
-          <w:rFonts w:eastAsiaTheme="minorEastAsia"/>
-        </w:rPr>
-        <w:t>point</w:t>
-      </w:r>
-      <w:proofErr w:type="spellEnd"/>
     </w:p>
     <w:p>
       <w:pPr>
@@ -288,119 +220,7 @@
           <w:rFonts w:eastAsiaTheme="minorEastAsia"/>
         </w:rPr>
         <w:tab/>
-        <w:t xml:space="preserve">= </w:t>
-      </w:r>
-      <w:proofErr w:type="spellStart"/>
-      <w:r>
-        <w:rPr>
-          <w:rFonts w:eastAsiaTheme="minorEastAsia"/>
-        </w:rPr>
-        <w:t>vertices</w:t>
-      </w:r>
-      <w:proofErr w:type="spellEnd"/>
-      <w:r>
-        <w:rPr>
-          <w:rFonts w:eastAsiaTheme="minorEastAsia"/>
-        </w:rPr>
-        <w:t xml:space="preserve"> of </w:t>
-      </w:r>
-      <w:proofErr w:type="spellStart"/>
-      <w:r>
-        <w:rPr>
-          <w:rFonts w:eastAsiaTheme="minorEastAsia"/>
-        </w:rPr>
-        <w:t>the</w:t>
-      </w:r>
-      <w:proofErr w:type="spellEnd"/>
-      <w:r>
-        <w:rPr>
-          <w:rFonts w:eastAsiaTheme="minorEastAsia"/>
-        </w:rPr>
-        <w:t xml:space="preserve"> </w:t>
-      </w:r>
-      <w:proofErr w:type="spellStart"/>
-      <w:r>
-        <w:rPr>
-          <w:rFonts w:eastAsiaTheme="minorEastAsia"/>
-        </w:rPr>
-        <w:t>face</w:t>
-      </w:r>
-      <w:proofErr w:type="spellEnd"/>
-      <w:r>
-        <w:rPr>
-          <w:rFonts w:eastAsiaTheme="minorEastAsia"/>
-        </w:rPr>
-        <w:t xml:space="preserve">, 1 </w:t>
-      </w:r>
-      <w:proofErr w:type="spellStart"/>
-      <w:r>
-        <w:rPr>
-          <w:rFonts w:eastAsiaTheme="minorEastAsia"/>
-        </w:rPr>
-        <w:t>and</w:t>
-      </w:r>
-      <w:proofErr w:type="spellEnd"/>
-      <w:r>
-        <w:rPr>
-          <w:rFonts w:eastAsiaTheme="minorEastAsia"/>
-        </w:rPr>
-        <w:t xml:space="preserve"> 2 </w:t>
-      </w:r>
-      <w:proofErr w:type="spellStart"/>
-      <w:r>
-        <w:rPr>
-          <w:rFonts w:eastAsiaTheme="minorEastAsia"/>
-        </w:rPr>
-        <w:t>are</w:t>
-      </w:r>
-      <w:proofErr w:type="spellEnd"/>
-      <w:r>
-        <w:rPr>
-          <w:rFonts w:eastAsiaTheme="minorEastAsia"/>
-        </w:rPr>
-        <w:t xml:space="preserve"> </w:t>
-      </w:r>
-      <w:proofErr w:type="spellStart"/>
-      <w:r>
-        <w:rPr>
-          <w:rFonts w:eastAsiaTheme="minorEastAsia"/>
-        </w:rPr>
-        <w:t>vertices</w:t>
-      </w:r>
-      <w:proofErr w:type="spellEnd"/>
-      <w:r>
-        <w:rPr>
-          <w:rFonts w:eastAsiaTheme="minorEastAsia"/>
-        </w:rPr>
-        <w:t xml:space="preserve"> of </w:t>
-      </w:r>
-      <w:proofErr w:type="spellStart"/>
-      <w:r>
-        <w:rPr>
-          <w:rFonts w:eastAsiaTheme="minorEastAsia"/>
-        </w:rPr>
-        <w:t>the</w:t>
-      </w:r>
-      <w:proofErr w:type="spellEnd"/>
-      <w:r>
-        <w:rPr>
-          <w:rFonts w:eastAsiaTheme="minorEastAsia"/>
-        </w:rPr>
-        <w:t xml:space="preserve"> </w:t>
-      </w:r>
-      <w:proofErr w:type="spellStart"/>
-      <w:r>
-        <w:rPr>
-          <w:rFonts w:eastAsiaTheme="minorEastAsia"/>
-        </w:rPr>
-        <w:t>edge</w:t>
-      </w:r>
-      <w:proofErr w:type="spellEnd"/>
-      <w:r>
-        <w:rPr>
-          <w:rFonts w:eastAsiaTheme="minorEastAsia"/>
-        </w:rPr>
-        <w:t>.</w:t>
+        <w:t>= vertices of the face, 1 and 2 are vertices of the edge.</w:t>
       </w:r>
     </w:p>
     <w:p>
@@ -466,19 +286,7 @@
           <w:rPr>
             <w:rFonts w:ascii="Cambria Math" w:eastAsiaTheme="minorEastAsia" w:hAnsi="Cambria Math"/>
           </w:rPr>
-          <m:t>-</m:t>
-        </m:r>
-        <m:r>
-          <w:rPr>
-            <w:rFonts w:ascii="Cambria Math" w:eastAsiaTheme="minorEastAsia" w:hAnsi="Cambria Math"/>
-          </w:rPr>
-          <m:t>PlaneNormal</m:t>
-        </m:r>
-        <m:r>
-          <w:rPr>
-            <w:rFonts w:ascii="Cambria Math" w:eastAsiaTheme="minorEastAsia" w:hAnsi="Cambria Math"/>
-          </w:rPr>
-          <m:t>P</m:t>
+          <m:t>-PlaneNormalP</m:t>
         </m:r>
         <m:d>
           <m:dPr>
@@ -677,58 +485,8 @@
         <w:rPr>
           <w:rFonts w:eastAsiaTheme="minorEastAsia"/>
         </w:rPr>
-        <w:t xml:space="preserve">// </w:t>
+        <w:t>// outward normal for tetrahedron faces</w:t>
       </w:r>
-      <w:proofErr w:type="spellStart"/>
-      <w:r>
-        <w:rPr>
-          <w:rFonts w:eastAsiaTheme="minorEastAsia"/>
-        </w:rPr>
-        <w:t>outward</w:t>
-      </w:r>
-      <w:proofErr w:type="spellEnd"/>
-      <w:r>
-        <w:rPr>
-          <w:rFonts w:eastAsiaTheme="minorEastAsia"/>
-        </w:rPr>
-        <w:t xml:space="preserve"> normal </w:t>
-      </w:r>
-      <w:proofErr w:type="spellStart"/>
-      <w:r>
-        <w:rPr>
-          <w:rFonts w:eastAsiaTheme="minorEastAsia"/>
-        </w:rPr>
-        <w:t>for</w:t>
-      </w:r>
-      <w:proofErr w:type="spellEnd"/>
-      <w:r>
-        <w:rPr>
-          <w:rFonts w:eastAsiaTheme="minorEastAsia"/>
-        </w:rPr>
-        <w:t xml:space="preserve"> </w:t>
-      </w:r>
-      <w:proofErr w:type="spellStart"/>
-      <w:r>
-        <w:rPr>
-          <w:rFonts w:eastAsiaTheme="minorEastAsia"/>
-        </w:rPr>
-        <w:t>tetrahedron</w:t>
-      </w:r>
-      <w:proofErr w:type="spellEnd"/>
-      <w:r>
-        <w:rPr>
-          <w:rFonts w:eastAsiaTheme="minorEastAsia"/>
-        </w:rPr>
-        <w:t xml:space="preserve"> </w:t>
-      </w:r>
-      <w:proofErr w:type="spellStart"/>
-      <w:r>
-        <w:rPr>
-          <w:rFonts w:eastAsiaTheme="minorEastAsia"/>
-        </w:rPr>
-        <w:t>faces</w:t>
-      </w:r>
-      <w:proofErr w:type="spellEnd"/>
     </w:p>
     <w:p>
       <w:pPr>
@@ -936,100 +694,8 @@
         <w:rPr>
           <w:rFonts w:eastAsiaTheme="minorEastAsia"/>
         </w:rPr>
-        <w:t xml:space="preserve"> // </w:t>
+        <w:t xml:space="preserve"> // outward normal for edges on the plane of j’th face</w:t>
       </w:r>
-      <w:proofErr w:type="spellStart"/>
-      <w:r>
-        <w:rPr>
-          <w:rFonts w:eastAsiaTheme="minorEastAsia"/>
-        </w:rPr>
-        <w:t>outward</w:t>
-      </w:r>
-      <w:proofErr w:type="spellEnd"/>
-      <w:r>
-        <w:rPr>
-          <w:rFonts w:eastAsiaTheme="minorEastAsia"/>
-        </w:rPr>
-        <w:t xml:space="preserve"> normal </w:t>
-      </w:r>
-      <w:proofErr w:type="spellStart"/>
-      <w:r>
-        <w:rPr>
-          <w:rFonts w:eastAsiaTheme="minorEastAsia"/>
-        </w:rPr>
-        <w:t>for</w:t>
-      </w:r>
-      <w:proofErr w:type="spellEnd"/>
-      <w:r>
-        <w:rPr>
-          <w:rFonts w:eastAsiaTheme="minorEastAsia"/>
-        </w:rPr>
-        <w:t xml:space="preserve"> </w:t>
-      </w:r>
-      <w:proofErr w:type="spellStart"/>
-      <w:r>
-        <w:rPr>
-          <w:rFonts w:eastAsiaTheme="minorEastAsia"/>
-        </w:rPr>
-        <w:t>edges</w:t>
-      </w:r>
-      <w:proofErr w:type="spellEnd"/>
-      <w:r>
-        <w:rPr>
-          <w:rFonts w:eastAsiaTheme="minorEastAsia"/>
-        </w:rPr>
-        <w:t xml:space="preserve"> on </w:t>
-      </w:r>
-      <w:proofErr w:type="spellStart"/>
-      <w:r>
-        <w:rPr>
-          <w:rFonts w:eastAsiaTheme="minorEastAsia"/>
-        </w:rPr>
-        <w:t>the</w:t>
-      </w:r>
-      <w:proofErr w:type="spellEnd"/>
-      <w:r>
-        <w:rPr>
-          <w:rFonts w:eastAsiaTheme="minorEastAsia"/>
-        </w:rPr>
-        <w:t xml:space="preserve"> </w:t>
-      </w:r>
-      <w:proofErr w:type="spellStart"/>
-      <w:r>
-        <w:rPr>
-          <w:rFonts w:eastAsiaTheme="minorEastAsia"/>
-        </w:rPr>
-        <w:t>plane</w:t>
-      </w:r>
-      <w:proofErr w:type="spellEnd"/>
-      <w:r>
-        <w:rPr>
-          <w:rFonts w:eastAsiaTheme="minorEastAsia"/>
-        </w:rPr>
-        <w:t xml:space="preserve"> of </w:t>
-      </w:r>
-      <w:proofErr w:type="spellStart"/>
-      <w:r>
-        <w:rPr>
-          <w:rFonts w:eastAsiaTheme="minorEastAsia"/>
-        </w:rPr>
-        <w:t>j’th</w:t>
-      </w:r>
-      <w:proofErr w:type="spellEnd"/>
-      <w:r>
-        <w:rPr>
-          <w:rFonts w:eastAsiaTheme="minorEastAsia"/>
-        </w:rPr>
-        <w:t xml:space="preserve"> </w:t>
-      </w:r>
-      <w:proofErr w:type="spellStart"/>
-      <w:r>
-        <w:rPr>
-          <w:rFonts w:eastAsiaTheme="minorEastAsia"/>
-        </w:rPr>
-        <w:t>face</w:t>
-      </w:r>
-      <w:proofErr w:type="spellEnd"/>
     </w:p>
     <w:p>
       <w:pPr>
@@ -1196,45 +862,10 @@
         <w:rPr>
           <w:rFonts w:eastAsiaTheme="minorEastAsia"/>
         </w:rPr>
-        <w:t xml:space="preserve"> // </w:t>
+        <w:t xml:space="preserve"> // this must hold</w:t>
       </w:r>
-      <w:proofErr w:type="spellStart"/>
-      <w:r>
-        <w:rPr>
-          <w:rFonts w:eastAsiaTheme="minorEastAsia"/>
-        </w:rPr>
-        <w:t>this</w:t>
-      </w:r>
-      <w:proofErr w:type="spellEnd"/>
-      <w:r>
-        <w:rPr>
-          <w:rFonts w:eastAsiaTheme="minorEastAsia"/>
-        </w:rPr>
-        <w:t xml:space="preserve"> </w:t>
-      </w:r>
-      <w:proofErr w:type="spellStart"/>
-      <w:r>
-        <w:rPr>
-          <w:rFonts w:eastAsiaTheme="minorEastAsia"/>
-        </w:rPr>
-        <w:t>must</w:t>
-      </w:r>
-      <w:proofErr w:type="spellEnd"/>
-      <w:r>
-        <w:rPr>
-          <w:rFonts w:eastAsiaTheme="minorEastAsia"/>
-        </w:rPr>
-        <w:t xml:space="preserve"> </w:t>
-      </w:r>
-      <w:proofErr w:type="spellStart"/>
-      <w:r>
-        <w:rPr>
-          <w:rFonts w:eastAsiaTheme="minorEastAsia"/>
-        </w:rPr>
-        <w:t>hold</w:t>
-      </w:r>
-      <w:proofErr w:type="spellEnd"/>
     </w:p>
+    <w:bookmarkStart w:id="1" w:name="_Hlk505490191"/>
     <w:p>
       <w:pPr>
         <w:rPr>
@@ -1281,6 +912,7 @@
           </m:sub>
         </m:sSub>
       </m:oMath>
+      <w:bookmarkEnd w:id="1"/>
       <w:r>
         <w:rPr>
           <w:rFonts w:eastAsiaTheme="minorEastAsia"/>
@@ -1397,198 +1029,168 @@
           <w:rFonts w:eastAsiaTheme="minorEastAsia"/>
         </w:rPr>
       </w:pPr>
-      <w:proofErr w:type="spellStart"/>
-      <w:r>
-        <w:rPr>
-          <w:rFonts w:eastAsiaTheme="minorEastAsia"/>
-        </w:rPr>
-        <w:t>İf</w:t>
-      </w:r>
-      <w:proofErr w:type="spellEnd"/>
-      <w:r>
-        <w:rPr>
-          <w:rFonts w:eastAsiaTheme="minorEastAsia"/>
-        </w:rPr>
-        <w:t xml:space="preserve">( </w:t>
-      </w:r>
       <m:oMath>
-        <m:r>
-          <w:rPr>
-            <w:rFonts w:ascii="Cambria Math" w:eastAsiaTheme="minorEastAsia" w:hAnsi="Cambria Math"/>
-          </w:rPr>
-          <m:t>Dot</m:t>
-        </m:r>
-        <m:d>
-          <m:dPr>
+        <m:sSub>
+          <m:sSubPr>
             <m:ctrlPr>
               <w:rPr>
-                <w:rFonts w:ascii="Cambria Math" w:eastAsiaTheme="minorEastAsia" w:hAnsi="Cambria Math"/>
+                <w:rFonts w:ascii="Cambria Math" w:hAnsi="Cambria Math"/>
                 <w:i/>
               </w:rPr>
             </m:ctrlPr>
-          </m:dPr>
+          </m:sSubPr>
           <m:e>
-            <m:sSub>
-              <m:sSubPr>
+            <m:acc>
+              <m:accPr>
+                <m:chr m:val="⃗"/>
                 <m:ctrlPr>
                   <w:rPr>
                     <w:rFonts w:ascii="Cambria Math" w:hAnsi="Cambria Math"/>
                     <w:i/>
                   </w:rPr>
                 </m:ctrlPr>
-              </m:sSubPr>
+              </m:accPr>
               <m:e>
-                <m:acc>
-                  <m:accPr>
-                    <m:chr m:val="⃗"/>
-                    <m:ctrlPr>
-                      <w:rPr>
-                        <w:rFonts w:ascii="Cambria Math" w:hAnsi="Cambria Math"/>
-                        <w:i/>
-                      </w:rPr>
-                    </m:ctrlPr>
-                  </m:accPr>
-                  <m:e>
-                    <m:r>
-                      <w:rPr>
-                        <w:rFonts w:ascii="Cambria Math" w:hAnsi="Cambria Math"/>
-                      </w:rPr>
-                      <m:t>v</m:t>
-                    </m:r>
-                  </m:e>
-                </m:acc>
+                <m:r>
+                  <w:rPr>
+                    <w:rFonts w:ascii="Cambria Math" w:hAnsi="Cambria Math"/>
+                  </w:rPr>
+                  <m:t>s</m:t>
+                </m:r>
               </m:e>
-              <m:sub>
-                <m:r>
-                  <w:rPr>
-                    <w:rFonts w:ascii="Cambria Math" w:hAnsi="Cambria Math"/>
-                  </w:rPr>
-                  <m:t>2</m:t>
-                </m:r>
-              </m:sub>
-            </m:sSub>
-            <m:r>
-              <w:rPr>
-                <w:rFonts w:ascii="Cambria Math" w:hAnsi="Cambria Math"/>
-              </w:rPr>
-              <m:t>-</m:t>
-            </m:r>
-            <m:sSub>
-              <m:sSubPr>
-                <m:ctrlPr>
-                  <w:rPr>
-                    <w:rFonts w:ascii="Cambria Math" w:hAnsi="Cambria Math"/>
-                    <w:i/>
-                  </w:rPr>
-                </m:ctrlPr>
-              </m:sSubPr>
-              <m:e>
-                <m:acc>
-                  <m:accPr>
-                    <m:chr m:val="⃗"/>
-                    <m:ctrlPr>
-                      <w:rPr>
-                        <w:rFonts w:ascii="Cambria Math" w:hAnsi="Cambria Math"/>
-                        <w:i/>
-                      </w:rPr>
-                    </m:ctrlPr>
-                  </m:accPr>
-                  <m:e>
-                    <m:r>
-                      <w:rPr>
-                        <w:rFonts w:ascii="Cambria Math" w:hAnsi="Cambria Math"/>
-                      </w:rPr>
-                      <m:t>v</m:t>
-                    </m:r>
-                  </m:e>
-                </m:acc>
-              </m:e>
-              <m:sub>
-                <m:r>
-                  <w:rPr>
-                    <w:rFonts w:ascii="Cambria Math" w:hAnsi="Cambria Math"/>
-                  </w:rPr>
-                  <m:t>1</m:t>
-                </m:r>
-              </m:sub>
-            </m:sSub>
-            <m:r>
-              <w:rPr>
-                <w:rFonts w:ascii="Cambria Math" w:hAnsi="Cambria Math"/>
-              </w:rPr>
-              <m:t>,</m:t>
-            </m:r>
-            <m:sSub>
-              <m:sSubPr>
-                <m:ctrlPr>
-                  <w:rPr>
-                    <w:rFonts w:ascii="Cambria Math" w:eastAsiaTheme="minorEastAsia" w:hAnsi="Cambria Math"/>
-                    <w:i/>
-                  </w:rPr>
-                </m:ctrlPr>
-              </m:sSubPr>
-              <m:e>
-                <m:acc>
-                  <m:accPr>
-                    <m:ctrlPr>
-                      <w:rPr>
-                        <w:rFonts w:ascii="Cambria Math" w:eastAsiaTheme="minorEastAsia" w:hAnsi="Cambria Math"/>
-                        <w:i/>
-                      </w:rPr>
-                    </m:ctrlPr>
-                  </m:accPr>
-                  <m:e>
-                    <m:r>
-                      <w:rPr>
-                        <w:rFonts w:ascii="Cambria Math" w:eastAsiaTheme="minorEastAsia" w:hAnsi="Cambria Math"/>
-                      </w:rPr>
-                      <m:t>l</m:t>
-                    </m:r>
-                  </m:e>
-                </m:acc>
-              </m:e>
-              <m:sub>
-                <m:r>
-                  <w:rPr>
-                    <w:rFonts w:ascii="Cambria Math" w:eastAsiaTheme="minorEastAsia" w:hAnsi="Cambria Math"/>
-                  </w:rPr>
-                  <m:t>ij</m:t>
-                </m:r>
-              </m:sub>
-            </m:sSub>
+            </m:acc>
           </m:e>
-        </m:d>
-        <m:r>
-          <w:rPr>
-            <w:rFonts w:ascii="Cambria Math" w:eastAsiaTheme="minorEastAsia" w:hAnsi="Cambria Math"/>
-          </w:rPr>
-          <m:t>&gt;0</m:t>
-        </m:r>
+          <m:sub>
+            <m:r>
+              <w:rPr>
+                <w:rFonts w:ascii="Cambria Math" w:hAnsi="Cambria Math"/>
+              </w:rPr>
+              <m:t>ij</m:t>
+            </m:r>
+          </m:sub>
+        </m:sSub>
       </m:oMath>
       <w:r>
         <w:rPr>
           <w:rFonts w:eastAsiaTheme="minorEastAsia"/>
         </w:rPr>
-        <w:t xml:space="preserve">  )</w:t>
+        <w:tab/>
       </w:r>
+      <w:r>
+        <w:rPr>
+          <w:rFonts w:eastAsiaTheme="minorEastAsia"/>
+        </w:rPr>
+        <w:t>=</w:t>
+      </w:r>
+      <w:r>
+        <w:rPr>
+          <w:rFonts w:eastAsiaTheme="minorEastAsia"/>
+        </w:rPr>
+        <w:t xml:space="preserve"> </w:t>
+      </w:r>
+      <m:oMath>
+        <m:sSub>
+          <m:sSubPr>
+            <m:ctrlPr>
+              <w:rPr>
+                <w:rFonts w:ascii="Cambria Math" w:hAnsi="Cambria Math"/>
+                <w:i/>
+              </w:rPr>
+            </m:ctrlPr>
+          </m:sSubPr>
+          <m:e>
+            <m:acc>
+              <m:accPr>
+                <m:chr m:val="⃗"/>
+                <m:ctrlPr>
+                  <w:rPr>
+                    <w:rFonts w:ascii="Cambria Math" w:hAnsi="Cambria Math"/>
+                    <w:i/>
+                  </w:rPr>
+                </m:ctrlPr>
+              </m:accPr>
+              <m:e>
+                <m:r>
+                  <w:rPr>
+                    <w:rFonts w:ascii="Cambria Math" w:hAnsi="Cambria Math"/>
+                  </w:rPr>
+                  <m:t>v</m:t>
+                </m:r>
+              </m:e>
+            </m:acc>
+          </m:e>
+          <m:sub>
+            <m:r>
+              <w:rPr>
+                <w:rFonts w:ascii="Cambria Math" w:hAnsi="Cambria Math"/>
+              </w:rPr>
+              <m:t>2</m:t>
+            </m:r>
+          </m:sub>
+        </m:sSub>
+        <m:r>
+          <w:rPr>
+            <w:rFonts w:ascii="Cambria Math" w:eastAsiaTheme="minorEastAsia" w:hAnsi="Cambria Math"/>
+          </w:rPr>
+          <m:t>+</m:t>
+        </m:r>
+        <m:sSub>
+          <m:sSubPr>
+            <m:ctrlPr>
+              <w:rPr>
+                <w:rFonts w:ascii="Cambria Math" w:hAnsi="Cambria Math"/>
+                <w:i/>
+              </w:rPr>
+            </m:ctrlPr>
+          </m:sSubPr>
+          <m:e>
+            <m:acc>
+              <m:accPr>
+                <m:chr m:val="⃗"/>
+                <m:ctrlPr>
+                  <w:rPr>
+                    <w:rFonts w:ascii="Cambria Math" w:hAnsi="Cambria Math"/>
+                    <w:i/>
+                  </w:rPr>
+                </m:ctrlPr>
+              </m:accPr>
+              <m:e>
+                <m:r>
+                  <w:rPr>
+                    <w:rFonts w:ascii="Cambria Math" w:hAnsi="Cambria Math"/>
+                  </w:rPr>
+                  <m:t>v</m:t>
+                </m:r>
+              </m:e>
+            </m:acc>
+          </m:e>
+          <m:sub>
+            <m:r>
+              <w:rPr>
+                <w:rFonts w:ascii="Cambria Math" w:hAnsi="Cambria Math"/>
+              </w:rPr>
+              <m:t>1</m:t>
+            </m:r>
+          </m:sub>
+        </m:sSub>
+      </m:oMath>
     </w:p>
     <w:p>
       <w:pPr>
-        <w:ind w:left="708"/>
         <w:rPr>
           <w:rFonts w:eastAsiaTheme="minorEastAsia"/>
         </w:rPr>
       </w:pPr>
       <m:oMath>
-        <m:sSubSup>
-          <m:sSubSupPr>
+        <m:sSub>
+          <m:sSubPr>
             <m:ctrlPr>
               <w:rPr>
-                <w:rFonts w:ascii="Cambria Math" w:eastAsiaTheme="minorEastAsia" w:hAnsi="Cambria Math"/>
+                <w:rFonts w:ascii="Cambria Math" w:hAnsi="Cambria Math"/>
                 <w:i/>
               </w:rPr>
             </m:ctrlPr>
-          </m:sSubSupPr>
+          </m:sSubPr>
           <m:e>
             <m:acc>
               <m:accPr>
@@ -1605,16 +1207,10 @@
                   <w:rPr>
                     <w:rFonts w:ascii="Cambria Math" w:hAnsi="Cambria Math"/>
                   </w:rPr>
-                  <m:t>ρ</m:t>
+                  <m:t>m</m:t>
                 </m:r>
               </m:e>
             </m:acc>
-            <m:ctrlPr>
-              <w:rPr>
-                <w:rFonts w:ascii="Cambria Math" w:hAnsi="Cambria Math"/>
-                <w:i/>
-              </w:rPr>
-            </m:ctrlPr>
           </m:e>
           <m:sub>
             <m:r>
@@ -1623,22 +1219,8 @@
               </w:rPr>
               <m:t>ij</m:t>
             </m:r>
-            <m:ctrlPr>
-              <w:rPr>
-                <w:rFonts w:ascii="Cambria Math" w:hAnsi="Cambria Math"/>
-                <w:i/>
-              </w:rPr>
-            </m:ctrlPr>
           </m:sub>
-          <m:sup>
-            <m:r>
-              <w:rPr>
-                <w:rFonts w:ascii="Cambria Math" w:eastAsiaTheme="minorEastAsia" w:hAnsi="Cambria Math"/>
-              </w:rPr>
-              <m:t>-</m:t>
-            </m:r>
-          </m:sup>
-        </m:sSubSup>
+        </m:sSub>
       </m:oMath>
       <w:r>
         <w:rPr>
@@ -1683,6 +1265,51 @@
               <w:rPr>
                 <w:rFonts w:ascii="Cambria Math" w:hAnsi="Cambria Math"/>
               </w:rPr>
+              <m:t>2</m:t>
+            </m:r>
+          </m:sub>
+        </m:sSub>
+        <m:r>
+          <w:rPr>
+            <w:rFonts w:ascii="Cambria Math" w:eastAsiaTheme="minorEastAsia" w:hAnsi="Cambria Math"/>
+          </w:rPr>
+          <m:t>-</m:t>
+        </m:r>
+        <m:sSub>
+          <m:sSubPr>
+            <m:ctrlPr>
+              <w:rPr>
+                <w:rFonts w:ascii="Cambria Math" w:hAnsi="Cambria Math"/>
+                <w:i/>
+              </w:rPr>
+            </m:ctrlPr>
+          </m:sSubPr>
+          <m:e>
+            <m:acc>
+              <m:accPr>
+                <m:chr m:val="⃗"/>
+                <m:ctrlPr>
+                  <w:rPr>
+                    <w:rFonts w:ascii="Cambria Math" w:hAnsi="Cambria Math"/>
+                    <w:i/>
+                  </w:rPr>
+                </m:ctrlPr>
+              </m:accPr>
+              <m:e>
+                <m:r>
+                  <w:rPr>
+                    <w:rFonts w:ascii="Cambria Math" w:hAnsi="Cambria Math"/>
+                  </w:rPr>
+                  <m:t>v</m:t>
+                </m:r>
+              </m:e>
+            </m:acc>
+          </m:e>
+          <m:sub>
+            <m:r>
+              <w:rPr>
+                <w:rFonts w:ascii="Cambria Math" w:hAnsi="Cambria Math"/>
+              </w:rPr>
               <m:t>1</m:t>
             </m:r>
           </m:sub>
@@ -1691,7 +1318,321 @@
     </w:p>
     <w:p>
       <w:pPr>
-        <w:ind w:left="708"/>
+        <w:rPr>
+          <w:rFonts w:eastAsiaTheme="minorEastAsia"/>
+        </w:rPr>
+      </w:pPr>
+      <m:oMath>
+        <m:sSub>
+          <m:sSubPr>
+            <m:ctrlPr>
+              <w:rPr>
+                <w:rFonts w:ascii="Cambria Math" w:eastAsiaTheme="minorEastAsia" w:hAnsi="Cambria Math"/>
+                <w:i/>
+              </w:rPr>
+            </m:ctrlPr>
+          </m:sSubPr>
+          <m:e>
+            <m:acc>
+              <m:accPr>
+                <m:ctrlPr>
+                  <w:rPr>
+                    <w:rFonts w:ascii="Cambria Math" w:eastAsiaTheme="minorEastAsia" w:hAnsi="Cambria Math"/>
+                    <w:i/>
+                  </w:rPr>
+                </m:ctrlPr>
+              </m:accPr>
+              <m:e>
+                <m:r>
+                  <w:rPr>
+                    <w:rFonts w:ascii="Cambria Math" w:eastAsiaTheme="minorEastAsia" w:hAnsi="Cambria Math"/>
+                  </w:rPr>
+                  <m:t>m</m:t>
+                </m:r>
+              </m:e>
+            </m:acc>
+          </m:e>
+          <m:sub>
+            <m:r>
+              <w:rPr>
+                <w:rFonts w:ascii="Cambria Math" w:eastAsiaTheme="minorEastAsia" w:hAnsi="Cambria Math"/>
+              </w:rPr>
+              <m:t>ij</m:t>
+            </m:r>
+          </m:sub>
+        </m:sSub>
+      </m:oMath>
+      <w:r>
+        <w:rPr>
+          <w:rFonts w:eastAsiaTheme="minorEastAsia"/>
+        </w:rPr>
+        <w:tab/>
+        <w:t xml:space="preserve">= </w:t>
+      </w:r>
+      <m:oMath>
+        <m:r>
+          <w:rPr>
+            <w:rFonts w:ascii="Cambria Math" w:eastAsiaTheme="minorEastAsia" w:hAnsi="Cambria Math"/>
+          </w:rPr>
+          <m:t>Unit(</m:t>
+        </m:r>
+        <m:sSub>
+          <m:sSubPr>
+            <m:ctrlPr>
+              <w:rPr>
+                <w:rFonts w:ascii="Cambria Math" w:hAnsi="Cambria Math"/>
+                <w:i/>
+              </w:rPr>
+            </m:ctrlPr>
+          </m:sSubPr>
+          <m:e>
+            <m:acc>
+              <m:accPr>
+                <m:chr m:val="⃗"/>
+                <m:ctrlPr>
+                  <w:rPr>
+                    <w:rFonts w:ascii="Cambria Math" w:hAnsi="Cambria Math"/>
+                    <w:i/>
+                  </w:rPr>
+                </m:ctrlPr>
+              </m:accPr>
+              <m:e>
+                <m:r>
+                  <w:rPr>
+                    <w:rFonts w:ascii="Cambria Math" w:hAnsi="Cambria Math"/>
+                  </w:rPr>
+                  <m:t>m</m:t>
+                </m:r>
+              </m:e>
+            </m:acc>
+          </m:e>
+          <m:sub>
+            <m:r>
+              <w:rPr>
+                <w:rFonts w:ascii="Cambria Math" w:hAnsi="Cambria Math"/>
+              </w:rPr>
+              <m:t>ij</m:t>
+            </m:r>
+          </m:sub>
+        </m:sSub>
+        <m:r>
+          <w:rPr>
+            <w:rFonts w:ascii="Cambria Math" w:eastAsiaTheme="minorEastAsia" w:hAnsi="Cambria Math"/>
+          </w:rPr>
+          <m:t>)</m:t>
+        </m:r>
+      </m:oMath>
+      <w:r>
+        <w:rPr>
+          <w:rFonts w:eastAsiaTheme="minorEastAsia"/>
+        </w:rPr>
+        <w:t xml:space="preserve"> </w:t>
+      </w:r>
+    </w:p>
+    <w:p>
+      <w:pPr>
+        <w:rPr>
+          <w:rFonts w:eastAsiaTheme="minorEastAsia"/>
+        </w:rPr>
+      </w:pPr>
+      <m:oMath>
+        <m:sSub>
+          <m:sSubPr>
+            <m:ctrlPr>
+              <w:rPr>
+                <w:rFonts w:ascii="Cambria Math" w:eastAsiaTheme="minorEastAsia" w:hAnsi="Cambria Math"/>
+                <w:i/>
+              </w:rPr>
+            </m:ctrlPr>
+          </m:sSubPr>
+          <m:e>
+            <m:acc>
+              <m:accPr>
+                <m:chr m:val="⃗"/>
+                <m:ctrlPr>
+                  <w:rPr>
+                    <w:rFonts w:ascii="Cambria Math" w:eastAsiaTheme="minorEastAsia" w:hAnsi="Cambria Math"/>
+                    <w:i/>
+                  </w:rPr>
+                </m:ctrlPr>
+              </m:accPr>
+              <m:e>
+                <m:r>
+                  <w:rPr>
+                    <w:rFonts w:ascii="Cambria Math" w:eastAsiaTheme="minorEastAsia" w:hAnsi="Cambria Math"/>
+                  </w:rPr>
+                  <m:t>B</m:t>
+                </m:r>
+              </m:e>
+            </m:acc>
+          </m:e>
+          <m:sub>
+            <m:r>
+              <w:rPr>
+                <w:rFonts w:ascii="Cambria Math" w:eastAsiaTheme="minorEastAsia" w:hAnsi="Cambria Math"/>
+              </w:rPr>
+              <m:t>ij</m:t>
+            </m:r>
+          </m:sub>
+        </m:sSub>
+      </m:oMath>
+      <w:r>
+        <w:rPr>
+          <w:rFonts w:eastAsiaTheme="minorEastAsia"/>
+        </w:rPr>
+        <w:tab/>
+        <w:t xml:space="preserve">= </w:t>
+      </w:r>
+      <w:r>
+        <w:rPr>
+          <w:rFonts w:eastAsiaTheme="minorEastAsia"/>
+        </w:rPr>
+        <w:t> </w:t>
+      </w:r>
+      <m:oMath>
+        <m:r>
+          <w:rPr>
+            <w:rFonts w:ascii="Cambria Math" w:eastAsiaTheme="minorEastAsia" w:hAnsi="Cambria Math"/>
+          </w:rPr>
+          <m:t>Dot</m:t>
+        </m:r>
+        <m:d>
+          <m:dPr>
+            <m:ctrlPr>
+              <w:rPr>
+                <w:rFonts w:ascii="Cambria Math" w:eastAsiaTheme="minorEastAsia" w:hAnsi="Cambria Math"/>
+                <w:i/>
+              </w:rPr>
+            </m:ctrlPr>
+          </m:dPr>
+          <m:e>
+            <m:sSub>
+              <m:sSubPr>
+                <m:ctrlPr>
+                  <w:rPr>
+                    <w:rFonts w:ascii="Cambria Math" w:eastAsiaTheme="minorEastAsia" w:hAnsi="Cambria Math"/>
+                    <w:i/>
+                  </w:rPr>
+                </m:ctrlPr>
+              </m:sSubPr>
+              <m:e>
+                <m:acc>
+                  <m:accPr>
+                    <m:ctrlPr>
+                      <w:rPr>
+                        <w:rFonts w:ascii="Cambria Math" w:eastAsiaTheme="minorEastAsia" w:hAnsi="Cambria Math"/>
+                        <w:i/>
+                      </w:rPr>
+                    </m:ctrlPr>
+                  </m:accPr>
+                  <m:e>
+                    <m:r>
+                      <w:rPr>
+                        <w:rFonts w:ascii="Cambria Math" w:eastAsiaTheme="minorEastAsia" w:hAnsi="Cambria Math"/>
+                      </w:rPr>
+                      <m:t>m</m:t>
+                    </m:r>
+                  </m:e>
+                </m:acc>
+              </m:e>
+              <m:sub>
+                <m:r>
+                  <w:rPr>
+                    <w:rFonts w:ascii="Cambria Math" w:eastAsiaTheme="minorEastAsia" w:hAnsi="Cambria Math"/>
+                  </w:rPr>
+                  <m:t>ij</m:t>
+                </m:r>
+              </m:sub>
+            </m:sSub>
+            <m:r>
+              <w:rPr>
+                <w:rFonts w:ascii="Cambria Math" w:eastAsiaTheme="minorEastAsia" w:hAnsi="Cambria Math"/>
+              </w:rPr>
+              <m:t xml:space="preserve"> , </m:t>
+            </m:r>
+            <m:sSub>
+              <m:sSubPr>
+                <m:ctrlPr>
+                  <w:rPr>
+                    <w:rFonts w:ascii="Cambria Math" w:eastAsiaTheme="minorEastAsia" w:hAnsi="Cambria Math"/>
+                    <w:i/>
+                  </w:rPr>
+                </m:ctrlPr>
+              </m:sSubPr>
+              <m:e>
+                <m:acc>
+                  <m:accPr>
+                    <m:ctrlPr>
+                      <w:rPr>
+                        <w:rFonts w:ascii="Cambria Math" w:eastAsiaTheme="minorEastAsia" w:hAnsi="Cambria Math"/>
+                        <w:i/>
+                      </w:rPr>
+                    </m:ctrlPr>
+                  </m:accPr>
+                  <m:e>
+                    <m:r>
+                      <w:rPr>
+                        <w:rFonts w:ascii="Cambria Math" w:eastAsiaTheme="minorEastAsia" w:hAnsi="Cambria Math"/>
+                      </w:rPr>
+                      <m:t>l</m:t>
+                    </m:r>
+                  </m:e>
+                </m:acc>
+              </m:e>
+              <m:sub>
+                <m:r>
+                  <w:rPr>
+                    <w:rFonts w:ascii="Cambria Math" w:eastAsiaTheme="minorEastAsia" w:hAnsi="Cambria Math"/>
+                  </w:rPr>
+                  <m:t>ij</m:t>
+                </m:r>
+              </m:sub>
+            </m:sSub>
+          </m:e>
+        </m:d>
+        <m:sSub>
+          <m:sSubPr>
+            <m:ctrlPr>
+              <w:rPr>
+                <w:rFonts w:ascii="Cambria Math" w:hAnsi="Cambria Math"/>
+                <w:i/>
+              </w:rPr>
+            </m:ctrlPr>
+          </m:sSubPr>
+          <m:e>
+            <m:acc>
+              <m:accPr>
+                <m:chr m:val="⃗"/>
+                <m:ctrlPr>
+                  <w:rPr>
+                    <w:rFonts w:ascii="Cambria Math" w:hAnsi="Cambria Math"/>
+                    <w:i/>
+                  </w:rPr>
+                </m:ctrlPr>
+              </m:accPr>
+              <m:e>
+                <m:r>
+                  <w:rPr>
+                    <w:rFonts w:ascii="Cambria Math" w:hAnsi="Cambria Math"/>
+                  </w:rPr>
+                  <m:t>m</m:t>
+                </m:r>
+              </m:e>
+            </m:acc>
+          </m:e>
+          <m:sub>
+            <m:r>
+              <w:rPr>
+                <w:rFonts w:ascii="Cambria Math" w:hAnsi="Cambria Math"/>
+              </w:rPr>
+              <m:t>ij</m:t>
+            </m:r>
+          </m:sub>
+        </m:sSub>
+      </m:oMath>
+    </w:p>
+    <w:p>
+      <w:pPr>
         <w:rPr>
           <w:rFonts w:eastAsiaTheme="minorEastAsia"/>
         </w:rPr>
@@ -1752,7 +1693,7 @@
               <w:rPr>
                 <w:rFonts w:ascii="Cambria Math" w:eastAsiaTheme="minorEastAsia" w:hAnsi="Cambria Math"/>
               </w:rPr>
-              <m:t>+</m:t>
+              <m:t>-</m:t>
             </m:r>
           </m:sup>
         </m:sSubSup>
@@ -1765,45 +1706,134 @@
         <w:t xml:space="preserve">= </w:t>
       </w:r>
       <m:oMath>
-        <m:sSub>
-          <m:sSubPr>
+        <m:f>
+          <m:fPr>
             <m:ctrlPr>
               <w:rPr>
                 <w:rFonts w:ascii="Cambria Math" w:hAnsi="Cambria Math"/>
                 <w:i/>
               </w:rPr>
             </m:ctrlPr>
-          </m:sSubPr>
+          </m:fPr>
+          <m:num>
+            <m:r>
+              <w:rPr>
+                <w:rFonts w:ascii="Cambria Math" w:hAnsi="Cambria Math"/>
+              </w:rPr>
+              <m:t>1</m:t>
+            </m:r>
+          </m:num>
+          <m:den>
+            <m:r>
+              <w:rPr>
+                <w:rFonts w:ascii="Cambria Math" w:hAnsi="Cambria Math"/>
+              </w:rPr>
+              <m:t>2</m:t>
+            </m:r>
+          </m:den>
+        </m:f>
+        <m:d>
+          <m:dPr>
+            <m:ctrlPr>
+              <w:rPr>
+                <w:rFonts w:ascii="Cambria Math" w:hAnsi="Cambria Math"/>
+                <w:i/>
+              </w:rPr>
+            </m:ctrlPr>
+          </m:dPr>
           <m:e>
-            <m:acc>
-              <m:accPr>
-                <m:chr m:val="⃗"/>
+            <m:sSub>
+              <m:sSubPr>
                 <m:ctrlPr>
                   <w:rPr>
                     <w:rFonts w:ascii="Cambria Math" w:hAnsi="Cambria Math"/>
                     <w:i/>
                   </w:rPr>
                 </m:ctrlPr>
-              </m:accPr>
+              </m:sSubPr>
               <m:e>
+                <m:acc>
+                  <m:accPr>
+                    <m:chr m:val="⃗"/>
+                    <m:ctrlPr>
+                      <w:rPr>
+                        <w:rFonts w:ascii="Cambria Math" w:hAnsi="Cambria Math"/>
+                        <w:i/>
+                      </w:rPr>
+                    </m:ctrlPr>
+                  </m:accPr>
+                  <m:e>
+                    <m:r>
+                      <w:rPr>
+                        <w:rFonts w:ascii="Cambria Math" w:hAnsi="Cambria Math"/>
+                      </w:rPr>
+                      <m:t>s</m:t>
+                    </m:r>
+                  </m:e>
+                </m:acc>
+              </m:e>
+              <m:sub>
                 <m:r>
                   <w:rPr>
                     <w:rFonts w:ascii="Cambria Math" w:hAnsi="Cambria Math"/>
                   </w:rPr>
-                  <m:t>v</m:t>
+                  <m:t>ij</m:t>
                 </m:r>
+              </m:sub>
+            </m:sSub>
+            <m:r>
+              <w:rPr>
+                <w:rFonts w:ascii="Cambria Math" w:eastAsiaTheme="minorEastAsia" w:hAnsi="Cambria Math"/>
+              </w:rPr>
+              <m:t>-</m:t>
+            </m:r>
+            <m:sSub>
+              <m:sSubPr>
+                <m:ctrlPr>
+                  <w:rPr>
+                    <w:rFonts w:ascii="Cambria Math" w:eastAsiaTheme="minorEastAsia" w:hAnsi="Cambria Math"/>
+                    <w:i/>
+                  </w:rPr>
+                </m:ctrlPr>
+              </m:sSubPr>
+              <m:e>
+                <m:acc>
+                  <m:accPr>
+                    <m:chr m:val="⃗"/>
+                    <m:ctrlPr>
+                      <w:rPr>
+                        <w:rFonts w:ascii="Cambria Math" w:eastAsiaTheme="minorEastAsia" w:hAnsi="Cambria Math"/>
+                        <w:i/>
+                      </w:rPr>
+                    </m:ctrlPr>
+                  </m:accPr>
+                  <m:e>
+                    <m:r>
+                      <w:rPr>
+                        <w:rFonts w:ascii="Cambria Math" w:eastAsiaTheme="minorEastAsia" w:hAnsi="Cambria Math"/>
+                      </w:rPr>
+                      <m:t>B</m:t>
+                    </m:r>
+                  </m:e>
+                </m:acc>
               </m:e>
-            </m:acc>
+              <m:sub>
+                <m:r>
+                  <w:rPr>
+                    <w:rFonts w:ascii="Cambria Math" w:eastAsiaTheme="minorEastAsia" w:hAnsi="Cambria Math"/>
+                  </w:rPr>
+                  <m:t>ij</m:t>
+                </m:r>
+              </m:sub>
+            </m:sSub>
+            <m:ctrlPr>
+              <w:rPr>
+                <w:rFonts w:ascii="Cambria Math" w:eastAsiaTheme="minorEastAsia" w:hAnsi="Cambria Math"/>
+                <w:i/>
+              </w:rPr>
+            </m:ctrlPr>
           </m:e>
-          <m:sub>
-            <m:r>
-              <w:rPr>
-                <w:rFonts w:ascii="Cambria Math" w:hAnsi="Cambria Math"/>
-              </w:rPr>
-              <m:t>2</m:t>
-            </m:r>
-          </m:sub>
-        </m:sSub>
+        </m:d>
       </m:oMath>
     </w:p>
     <w:p>
@@ -1812,26 +1842,204 @@
           <w:rFonts w:eastAsiaTheme="minorEastAsia"/>
         </w:rPr>
       </w:pPr>
+      <m:oMath>
+        <m:sSubSup>
+          <m:sSubSupPr>
+            <m:ctrlPr>
+              <w:rPr>
+                <w:rFonts w:ascii="Cambria Math" w:eastAsiaTheme="minorEastAsia" w:hAnsi="Cambria Math"/>
+                <w:i/>
+              </w:rPr>
+            </m:ctrlPr>
+          </m:sSubSupPr>
+          <m:e>
+            <m:acc>
+              <m:accPr>
+                <m:chr m:val="⃗"/>
+                <m:ctrlPr>
+                  <w:rPr>
+                    <w:rFonts w:ascii="Cambria Math" w:hAnsi="Cambria Math"/>
+                    <w:i/>
+                  </w:rPr>
+                </m:ctrlPr>
+              </m:accPr>
+              <m:e>
+                <m:r>
+                  <w:rPr>
+                    <w:rFonts w:ascii="Cambria Math" w:hAnsi="Cambria Math"/>
+                  </w:rPr>
+                  <m:t>ρ</m:t>
+                </m:r>
+              </m:e>
+            </m:acc>
+            <m:ctrlPr>
+              <w:rPr>
+                <w:rFonts w:ascii="Cambria Math" w:hAnsi="Cambria Math"/>
+                <w:i/>
+              </w:rPr>
+            </m:ctrlPr>
+          </m:e>
+          <m:sub>
+            <m:r>
+              <w:rPr>
+                <w:rFonts w:ascii="Cambria Math" w:hAnsi="Cambria Math"/>
+              </w:rPr>
+              <m:t>ij</m:t>
+            </m:r>
+            <m:ctrlPr>
+              <w:rPr>
+                <w:rFonts w:ascii="Cambria Math" w:hAnsi="Cambria Math"/>
+                <w:i/>
+              </w:rPr>
+            </m:ctrlPr>
+          </m:sub>
+          <m:sup>
+            <m:r>
+              <w:rPr>
+                <w:rFonts w:ascii="Cambria Math" w:eastAsiaTheme="minorEastAsia" w:hAnsi="Cambria Math"/>
+              </w:rPr>
+              <m:t>+</m:t>
+            </m:r>
+          </m:sup>
+        </m:sSubSup>
+      </m:oMath>
       <w:r>
         <w:rPr>
           <w:rFonts w:eastAsiaTheme="minorEastAsia"/>
         </w:rPr>
-        <w:t xml:space="preserve">Else swap </w:t>
+        <w:tab/>
+        <w:t xml:space="preserve">= </w:t>
       </w:r>
-      <w:proofErr w:type="spellStart"/>
-      <w:r>
-        <w:rPr>
-          <w:rFonts w:eastAsiaTheme="minorEastAsia"/>
-        </w:rPr>
-        <w:t>them</w:t>
-      </w:r>
-      <w:proofErr w:type="spellEnd"/>
-      <w:r>
-        <w:rPr>
-          <w:rFonts w:eastAsiaTheme="minorEastAsia"/>
-        </w:rPr>
-        <w:t>.</w:t>
-      </w:r>
+      <m:oMath>
+        <m:f>
+          <m:fPr>
+            <m:ctrlPr>
+              <w:rPr>
+                <w:rFonts w:ascii="Cambria Math" w:hAnsi="Cambria Math"/>
+                <w:i/>
+              </w:rPr>
+            </m:ctrlPr>
+          </m:fPr>
+          <m:num>
+            <m:r>
+              <w:rPr>
+                <w:rFonts w:ascii="Cambria Math" w:hAnsi="Cambria Math"/>
+              </w:rPr>
+              <m:t>1</m:t>
+            </m:r>
+          </m:num>
+          <m:den>
+            <m:r>
+              <w:rPr>
+                <w:rFonts w:ascii="Cambria Math" w:hAnsi="Cambria Math"/>
+              </w:rPr>
+              <m:t>2</m:t>
+            </m:r>
+          </m:den>
+        </m:f>
+        <m:d>
+          <m:dPr>
+            <m:ctrlPr>
+              <w:rPr>
+                <w:rFonts w:ascii="Cambria Math" w:hAnsi="Cambria Math"/>
+                <w:i/>
+              </w:rPr>
+            </m:ctrlPr>
+          </m:dPr>
+          <m:e>
+            <m:sSub>
+              <m:sSubPr>
+                <m:ctrlPr>
+                  <w:rPr>
+                    <w:rFonts w:ascii="Cambria Math" w:hAnsi="Cambria Math"/>
+                    <w:i/>
+                  </w:rPr>
+                </m:ctrlPr>
+              </m:sSubPr>
+              <m:e>
+                <m:acc>
+                  <m:accPr>
+                    <m:chr m:val="⃗"/>
+                    <m:ctrlPr>
+                      <w:rPr>
+                        <w:rFonts w:ascii="Cambria Math" w:hAnsi="Cambria Math"/>
+                        <w:i/>
+                      </w:rPr>
+                    </m:ctrlPr>
+                  </m:accPr>
+                  <m:e>
+                    <m:r>
+                      <w:rPr>
+                        <w:rFonts w:ascii="Cambria Math" w:hAnsi="Cambria Math"/>
+                      </w:rPr>
+                      <m:t>s</m:t>
+                    </m:r>
+                  </m:e>
+                </m:acc>
+              </m:e>
+              <m:sub>
+                <m:r>
+                  <w:rPr>
+                    <w:rFonts w:ascii="Cambria Math" w:hAnsi="Cambria Math"/>
+                  </w:rPr>
+                  <m:t>ij</m:t>
+                </m:r>
+              </m:sub>
+            </m:sSub>
+            <m:r>
+              <w:rPr>
+                <w:rFonts w:ascii="Cambria Math" w:eastAsiaTheme="minorEastAsia" w:hAnsi="Cambria Math"/>
+              </w:rPr>
+              <m:t>+</m:t>
+            </m:r>
+            <m:sSub>
+              <m:sSubPr>
+                <m:ctrlPr>
+                  <w:rPr>
+                    <w:rFonts w:ascii="Cambria Math" w:eastAsiaTheme="minorEastAsia" w:hAnsi="Cambria Math"/>
+                    <w:i/>
+                  </w:rPr>
+                </m:ctrlPr>
+              </m:sSubPr>
+              <m:e>
+                <m:acc>
+                  <m:accPr>
+                    <m:chr m:val="⃗"/>
+                    <m:ctrlPr>
+                      <w:rPr>
+                        <w:rFonts w:ascii="Cambria Math" w:eastAsiaTheme="minorEastAsia" w:hAnsi="Cambria Math"/>
+                        <w:i/>
+                      </w:rPr>
+                    </m:ctrlPr>
+                  </m:accPr>
+                  <m:e>
+                    <m:r>
+                      <w:rPr>
+                        <w:rFonts w:ascii="Cambria Math" w:eastAsiaTheme="minorEastAsia" w:hAnsi="Cambria Math"/>
+                      </w:rPr>
+                      <m:t>B</m:t>
+                    </m:r>
+                  </m:e>
+                </m:acc>
+              </m:e>
+              <m:sub>
+                <m:r>
+                  <w:rPr>
+                    <w:rFonts w:ascii="Cambria Math" w:eastAsiaTheme="minorEastAsia" w:hAnsi="Cambria Math"/>
+                  </w:rPr>
+                  <m:t>ij</m:t>
+                </m:r>
+              </m:sub>
+            </m:sSub>
+            <m:ctrlPr>
+              <w:rPr>
+                <w:rFonts w:ascii="Cambria Math" w:eastAsiaTheme="minorEastAsia" w:hAnsi="Cambria Math"/>
+                <w:i/>
+              </w:rPr>
+            </m:ctrlPr>
+          </m:e>
+        </m:d>
+      </m:oMath>
     </w:p>
     <w:p>
       <w:pPr>
@@ -2512,6 +2720,12 @@
             </m:sSub>
           </m:e>
         </m:d>
+        <m:r>
+          <w:rPr>
+            <w:rFonts w:ascii="Cambria Math" w:eastAsiaTheme="minorEastAsia" w:hAnsi="Cambria Math"/>
+          </w:rPr>
+          <m:t xml:space="preserve"> </m:t>
+        </m:r>
       </m:oMath>
     </w:p>
     <w:p>
@@ -2875,6 +3089,8 @@
           </m:sub>
         </m:sSub>
       </m:oMath>
+      <w:bookmarkStart w:id="2" w:name="_GoBack"/>
+      <w:bookmarkEnd w:id="2"/>
     </w:p>
     <w:p>
       <w:pPr>
@@ -7788,13 +8004,7 @@
                 <w:rPr>
                   <w:rFonts w:ascii="Cambria Math" w:hAnsi="Cambria Math"/>
                 </w:rPr>
-                <m:t>IS</m:t>
-              </m:r>
-              <m:r>
-                <w:rPr>
-                  <w:rFonts w:ascii="Cambria Math" w:hAnsi="Cambria Math"/>
-                </w:rPr>
-                <m:t>S</m:t>
+                <m:t>ISS</m:t>
               </m:r>
             </m:sup>
           </m:sSubSup>
@@ -8154,6 +8364,476 @@
       <w:pPr>
         <w:jc w:val="both"/>
       </w:pPr>
+    </w:p>
+    <w:p>
+      <w:pPr>
+        <w:jc w:val="both"/>
+      </w:pPr>
+    </w:p>
+    <w:p>
+      <w:pPr>
+        <w:jc w:val="both"/>
+      </w:pPr>
+    </w:p>
+    <w:p>
+      <w:pPr>
+        <w:jc w:val="both"/>
+      </w:pPr>
+    </w:p>
+    <w:p>
+      <w:pPr>
+        <w:jc w:val="both"/>
+      </w:pPr>
+    </w:p>
+    <w:p>
+      <w:pPr>
+        <w:jc w:val="both"/>
+      </w:pPr>
+    </w:p>
+    <w:p>
+      <w:pPr>
+        <w:jc w:val="both"/>
+      </w:pPr>
+    </w:p>
+    <w:p>
+      <w:pPr>
+        <w:jc w:val="both"/>
+      </w:pPr>
+    </w:p>
+    <w:p>
+      <w:pPr>
+        <w:jc w:val="both"/>
+      </w:pPr>
+    </w:p>
+    <w:p>
+      <w:pPr>
+        <w:jc w:val="both"/>
+      </w:pPr>
+    </w:p>
+    <w:p>
+      <w:pPr>
+        <w:jc w:val="both"/>
+      </w:pPr>
+    </w:p>
+    <w:p>
+      <w:pPr>
+        <w:rPr>
+          <w:rFonts w:eastAsiaTheme="minorEastAsia"/>
+        </w:rPr>
+      </w:pPr>
+      <w:r>
+        <w:rPr>
+          <w:rFonts w:eastAsiaTheme="minorEastAsia"/>
+        </w:rPr>
+        <w:t xml:space="preserve">İf( </w:t>
+      </w:r>
+      <m:oMath>
+        <m:r>
+          <w:rPr>
+            <w:rFonts w:ascii="Cambria Math" w:eastAsiaTheme="minorEastAsia" w:hAnsi="Cambria Math"/>
+          </w:rPr>
+          <m:t>Dot</m:t>
+        </m:r>
+        <m:d>
+          <m:dPr>
+            <m:ctrlPr>
+              <w:rPr>
+                <w:rFonts w:ascii="Cambria Math" w:eastAsiaTheme="minorEastAsia" w:hAnsi="Cambria Math"/>
+                <w:i/>
+              </w:rPr>
+            </m:ctrlPr>
+          </m:dPr>
+          <m:e>
+            <m:sSub>
+              <m:sSubPr>
+                <m:ctrlPr>
+                  <w:rPr>
+                    <w:rFonts w:ascii="Cambria Math" w:hAnsi="Cambria Math"/>
+                    <w:i/>
+                  </w:rPr>
+                </m:ctrlPr>
+              </m:sSubPr>
+              <m:e>
+                <m:acc>
+                  <m:accPr>
+                    <m:chr m:val="⃗"/>
+                    <m:ctrlPr>
+                      <w:rPr>
+                        <w:rFonts w:ascii="Cambria Math" w:hAnsi="Cambria Math"/>
+                        <w:i/>
+                      </w:rPr>
+                    </m:ctrlPr>
+                  </m:accPr>
+                  <m:e>
+                    <m:r>
+                      <w:rPr>
+                        <w:rFonts w:ascii="Cambria Math" w:hAnsi="Cambria Math"/>
+                      </w:rPr>
+                      <m:t>v</m:t>
+                    </m:r>
+                  </m:e>
+                </m:acc>
+              </m:e>
+              <m:sub>
+                <m:r>
+                  <w:rPr>
+                    <w:rFonts w:ascii="Cambria Math" w:hAnsi="Cambria Math"/>
+                  </w:rPr>
+                  <m:t>2</m:t>
+                </m:r>
+              </m:sub>
+            </m:sSub>
+            <m:r>
+              <w:rPr>
+                <w:rFonts w:ascii="Cambria Math" w:hAnsi="Cambria Math"/>
+              </w:rPr>
+              <m:t>-</m:t>
+            </m:r>
+            <m:sSub>
+              <m:sSubPr>
+                <m:ctrlPr>
+                  <w:rPr>
+                    <w:rFonts w:ascii="Cambria Math" w:hAnsi="Cambria Math"/>
+                    <w:i/>
+                  </w:rPr>
+                </m:ctrlPr>
+              </m:sSubPr>
+              <m:e>
+                <m:acc>
+                  <m:accPr>
+                    <m:chr m:val="⃗"/>
+                    <m:ctrlPr>
+                      <w:rPr>
+                        <w:rFonts w:ascii="Cambria Math" w:hAnsi="Cambria Math"/>
+                        <w:i/>
+                      </w:rPr>
+                    </m:ctrlPr>
+                  </m:accPr>
+                  <m:e>
+                    <m:r>
+                      <w:rPr>
+                        <w:rFonts w:ascii="Cambria Math" w:hAnsi="Cambria Math"/>
+                      </w:rPr>
+                      <m:t>v</m:t>
+                    </m:r>
+                  </m:e>
+                </m:acc>
+              </m:e>
+              <m:sub>
+                <m:r>
+                  <w:rPr>
+                    <w:rFonts w:ascii="Cambria Math" w:hAnsi="Cambria Math"/>
+                  </w:rPr>
+                  <m:t>1</m:t>
+                </m:r>
+              </m:sub>
+            </m:sSub>
+            <m:r>
+              <w:rPr>
+                <w:rFonts w:ascii="Cambria Math" w:hAnsi="Cambria Math"/>
+              </w:rPr>
+              <m:t>,</m:t>
+            </m:r>
+            <m:sSub>
+              <m:sSubPr>
+                <m:ctrlPr>
+                  <w:rPr>
+                    <w:rFonts w:ascii="Cambria Math" w:eastAsiaTheme="minorEastAsia" w:hAnsi="Cambria Math"/>
+                    <w:i/>
+                  </w:rPr>
+                </m:ctrlPr>
+              </m:sSubPr>
+              <m:e>
+                <m:acc>
+                  <m:accPr>
+                    <m:ctrlPr>
+                      <w:rPr>
+                        <w:rFonts w:ascii="Cambria Math" w:eastAsiaTheme="minorEastAsia" w:hAnsi="Cambria Math"/>
+                        <w:i/>
+                      </w:rPr>
+                    </m:ctrlPr>
+                  </m:accPr>
+                  <m:e>
+                    <m:r>
+                      <w:rPr>
+                        <w:rFonts w:ascii="Cambria Math" w:eastAsiaTheme="minorEastAsia" w:hAnsi="Cambria Math"/>
+                      </w:rPr>
+                      <m:t>l</m:t>
+                    </m:r>
+                  </m:e>
+                </m:acc>
+              </m:e>
+              <m:sub>
+                <m:r>
+                  <w:rPr>
+                    <w:rFonts w:ascii="Cambria Math" w:eastAsiaTheme="minorEastAsia" w:hAnsi="Cambria Math"/>
+                  </w:rPr>
+                  <m:t>ij</m:t>
+                </m:r>
+              </m:sub>
+            </m:sSub>
+          </m:e>
+        </m:d>
+        <m:r>
+          <w:rPr>
+            <w:rFonts w:ascii="Cambria Math" w:eastAsiaTheme="minorEastAsia" w:hAnsi="Cambria Math"/>
+          </w:rPr>
+          <m:t>&gt;0</m:t>
+        </m:r>
+      </m:oMath>
+      <w:r>
+        <w:rPr>
+          <w:rFonts w:eastAsiaTheme="minorEastAsia"/>
+        </w:rPr>
+        <w:t xml:space="preserve">  )</w:t>
+      </w:r>
+    </w:p>
+    <w:p>
+      <w:pPr>
+        <w:ind w:left="708"/>
+        <w:rPr>
+          <w:rFonts w:eastAsiaTheme="minorEastAsia"/>
+        </w:rPr>
+      </w:pPr>
+      <m:oMath>
+        <m:sSubSup>
+          <m:sSubSupPr>
+            <m:ctrlPr>
+              <w:rPr>
+                <w:rFonts w:ascii="Cambria Math" w:eastAsiaTheme="minorEastAsia" w:hAnsi="Cambria Math"/>
+                <w:i/>
+              </w:rPr>
+            </m:ctrlPr>
+          </m:sSubSupPr>
+          <m:e>
+            <m:acc>
+              <m:accPr>
+                <m:chr m:val="⃗"/>
+                <m:ctrlPr>
+                  <w:rPr>
+                    <w:rFonts w:ascii="Cambria Math" w:hAnsi="Cambria Math"/>
+                    <w:i/>
+                  </w:rPr>
+                </m:ctrlPr>
+              </m:accPr>
+              <m:e>
+                <m:r>
+                  <w:rPr>
+                    <w:rFonts w:ascii="Cambria Math" w:hAnsi="Cambria Math"/>
+                  </w:rPr>
+                  <m:t>ρ</m:t>
+                </m:r>
+              </m:e>
+            </m:acc>
+            <m:ctrlPr>
+              <w:rPr>
+                <w:rFonts w:ascii="Cambria Math" w:hAnsi="Cambria Math"/>
+                <w:i/>
+              </w:rPr>
+            </m:ctrlPr>
+          </m:e>
+          <m:sub>
+            <m:r>
+              <w:rPr>
+                <w:rFonts w:ascii="Cambria Math" w:hAnsi="Cambria Math"/>
+              </w:rPr>
+              <m:t>ij</m:t>
+            </m:r>
+            <m:ctrlPr>
+              <w:rPr>
+                <w:rFonts w:ascii="Cambria Math" w:hAnsi="Cambria Math"/>
+                <w:i/>
+              </w:rPr>
+            </m:ctrlPr>
+          </m:sub>
+          <m:sup>
+            <m:r>
+              <w:rPr>
+                <w:rFonts w:ascii="Cambria Math" w:eastAsiaTheme="minorEastAsia" w:hAnsi="Cambria Math"/>
+              </w:rPr>
+              <m:t>-</m:t>
+            </m:r>
+          </m:sup>
+        </m:sSubSup>
+      </m:oMath>
+      <w:r>
+        <w:rPr>
+          <w:rFonts w:eastAsiaTheme="minorEastAsia"/>
+        </w:rPr>
+        <w:tab/>
+        <w:t xml:space="preserve">= </w:t>
+      </w:r>
+      <m:oMath>
+        <m:sSub>
+          <m:sSubPr>
+            <m:ctrlPr>
+              <w:rPr>
+                <w:rFonts w:ascii="Cambria Math" w:hAnsi="Cambria Math"/>
+                <w:i/>
+              </w:rPr>
+            </m:ctrlPr>
+          </m:sSubPr>
+          <m:e>
+            <m:acc>
+              <m:accPr>
+                <m:chr m:val="⃗"/>
+                <m:ctrlPr>
+                  <w:rPr>
+                    <w:rFonts w:ascii="Cambria Math" w:hAnsi="Cambria Math"/>
+                    <w:i/>
+                  </w:rPr>
+                </m:ctrlPr>
+              </m:accPr>
+              <m:e>
+                <m:r>
+                  <w:rPr>
+                    <w:rFonts w:ascii="Cambria Math" w:hAnsi="Cambria Math"/>
+                  </w:rPr>
+                  <m:t>v</m:t>
+                </m:r>
+              </m:e>
+            </m:acc>
+          </m:e>
+          <m:sub>
+            <m:r>
+              <w:rPr>
+                <w:rFonts w:ascii="Cambria Math" w:hAnsi="Cambria Math"/>
+              </w:rPr>
+              <m:t>1</m:t>
+            </m:r>
+          </m:sub>
+        </m:sSub>
+      </m:oMath>
+    </w:p>
+    <w:p>
+      <w:pPr>
+        <w:ind w:left="708"/>
+        <w:rPr>
+          <w:rFonts w:eastAsiaTheme="minorEastAsia"/>
+        </w:rPr>
+      </w:pPr>
+      <m:oMath>
+        <m:sSubSup>
+          <m:sSubSupPr>
+            <m:ctrlPr>
+              <w:rPr>
+                <w:rFonts w:ascii="Cambria Math" w:eastAsiaTheme="minorEastAsia" w:hAnsi="Cambria Math"/>
+                <w:i/>
+              </w:rPr>
+            </m:ctrlPr>
+          </m:sSubSupPr>
+          <m:e>
+            <m:acc>
+              <m:accPr>
+                <m:chr m:val="⃗"/>
+                <m:ctrlPr>
+                  <w:rPr>
+                    <w:rFonts w:ascii="Cambria Math" w:hAnsi="Cambria Math"/>
+                    <w:i/>
+                  </w:rPr>
+                </m:ctrlPr>
+              </m:accPr>
+              <m:e>
+                <m:r>
+                  <w:rPr>
+                    <w:rFonts w:ascii="Cambria Math" w:hAnsi="Cambria Math"/>
+                  </w:rPr>
+                  <m:t>ρ</m:t>
+                </m:r>
+              </m:e>
+            </m:acc>
+            <m:ctrlPr>
+              <w:rPr>
+                <w:rFonts w:ascii="Cambria Math" w:hAnsi="Cambria Math"/>
+                <w:i/>
+              </w:rPr>
+            </m:ctrlPr>
+          </m:e>
+          <m:sub>
+            <m:r>
+              <w:rPr>
+                <w:rFonts w:ascii="Cambria Math" w:hAnsi="Cambria Math"/>
+              </w:rPr>
+              <m:t>ij</m:t>
+            </m:r>
+            <m:ctrlPr>
+              <w:rPr>
+                <w:rFonts w:ascii="Cambria Math" w:hAnsi="Cambria Math"/>
+                <w:i/>
+              </w:rPr>
+            </m:ctrlPr>
+          </m:sub>
+          <m:sup>
+            <m:r>
+              <w:rPr>
+                <w:rFonts w:ascii="Cambria Math" w:eastAsiaTheme="minorEastAsia" w:hAnsi="Cambria Math"/>
+              </w:rPr>
+              <m:t>+</m:t>
+            </m:r>
+          </m:sup>
+        </m:sSubSup>
+      </m:oMath>
+      <w:r>
+        <w:rPr>
+          <w:rFonts w:eastAsiaTheme="minorEastAsia"/>
+        </w:rPr>
+        <w:tab/>
+        <w:t xml:space="preserve">= </w:t>
+      </w:r>
+      <m:oMath>
+        <m:sSub>
+          <m:sSubPr>
+            <m:ctrlPr>
+              <w:rPr>
+                <w:rFonts w:ascii="Cambria Math" w:hAnsi="Cambria Math"/>
+                <w:i/>
+              </w:rPr>
+            </m:ctrlPr>
+          </m:sSubPr>
+          <m:e>
+            <m:acc>
+              <m:accPr>
+                <m:chr m:val="⃗"/>
+                <m:ctrlPr>
+                  <w:rPr>
+                    <w:rFonts w:ascii="Cambria Math" w:hAnsi="Cambria Math"/>
+                    <w:i/>
+                  </w:rPr>
+                </m:ctrlPr>
+              </m:accPr>
+              <m:e>
+                <m:r>
+                  <w:rPr>
+                    <w:rFonts w:ascii="Cambria Math" w:hAnsi="Cambria Math"/>
+                  </w:rPr>
+                  <m:t>v</m:t>
+                </m:r>
+              </m:e>
+            </m:acc>
+          </m:e>
+          <m:sub>
+            <m:r>
+              <w:rPr>
+                <w:rFonts w:ascii="Cambria Math" w:hAnsi="Cambria Math"/>
+              </w:rPr>
+              <m:t>2</m:t>
+            </m:r>
+          </m:sub>
+        </m:sSub>
+      </m:oMath>
+    </w:p>
+    <w:p>
+      <w:pPr>
+        <w:rPr>
+          <w:rFonts w:eastAsiaTheme="minorEastAsia"/>
+        </w:rPr>
+      </w:pPr>
+      <w:r>
+        <w:rPr>
+          <w:rFonts w:eastAsiaTheme="minorEastAsia"/>
+        </w:rPr>
+        <w:t>Else swap them.</w:t>
+      </w:r>
     </w:p>
     <w:p>
       <w:pPr>
@@ -8568,13 +9248,13 @@
     <w:name w:val="Normal"/>
     <w:qFormat/>
   </w:style>
-  <w:style w:type="character" w:default="1" w:styleId="VarsaylanParagrafYazTipi">
+  <w:style w:type="character" w:default="1" w:styleId="DefaultParagraphFont">
     <w:name w:val="Default Paragraph Font"/>
     <w:uiPriority w:val="1"/>
     <w:semiHidden/>
     <w:unhideWhenUsed/>
   </w:style>
-  <w:style w:type="table" w:default="1" w:styleId="NormalTablo">
+  <w:style w:type="table" w:default="1" w:styleId="TableNormal">
     <w:name w:val="Normal Table"/>
     <w:uiPriority w:val="99"/>
     <w:semiHidden/>
@@ -8589,15 +9269,15 @@
       </w:tblCellMar>
     </w:tblPr>
   </w:style>
-  <w:style w:type="numbering" w:default="1" w:styleId="ListeYok">
+  <w:style w:type="numbering" w:default="1" w:styleId="NoList">
     <w:name w:val="No List"/>
     <w:uiPriority w:val="99"/>
     <w:semiHidden/>
     <w:unhideWhenUsed/>
   </w:style>
-  <w:style w:type="character" w:styleId="YerTutucuMetni">
+  <w:style w:type="character" w:styleId="PlaceholderText">
     <w:name w:val="Placeholder Text"/>
-    <w:basedOn w:val="VarsaylanParagrafYazTipi"/>
+    <w:basedOn w:val="DefaultParagraphFont"/>
     <w:uiPriority w:val="99"/>
     <w:semiHidden/>
     <w:rsid w:val="00EB2B82"/>
@@ -8901,4 +9581,16 @@
     </a:ext>
   </a:extLst>
 </a:theme>
+</file>
+
+<file path=customXml/item1.xml><?xml version="1.0" encoding="utf-8"?>
+<b:Sources xmlns:b="http://schemas.openxmlformats.org/officeDocument/2006/bibliography" xmlns="http://schemas.openxmlformats.org/officeDocument/2006/bibliography" SelectedStyle="\APASixthEditionOfficeOnline.xsl" StyleName="APA" Version="6"/>
+</file>
+
+<file path=customXml/itemProps1.xml><?xml version="1.0" encoding="utf-8"?>
+<ds:datastoreItem xmlns:ds="http://schemas.openxmlformats.org/officeDocument/2006/customXml" ds:itemID="{BF8CDA67-63A1-4A29-BCC9-5503D63D8232}">
+  <ds:schemaRefs>
+    <ds:schemaRef ds:uri="http://schemas.openxmlformats.org/officeDocument/2006/bibliography"/>
+  </ds:schemaRefs>
+</ds:datastoreItem>
 </file>
</xml_diff>